<commit_message>
Aun falta por acompletar el archivo
</commit_message>
<xml_diff>
--- a/testing/testeo.docx
+++ b/testing/testeo.docx
@@ -70,7 +70,6 @@
           <w:b/>
           <w:sz w:val="32"/>
           <w:szCs w:val="24"/>
-          <w:lang w:val="en-CA"/>
         </w:rPr>
       </w:pPr>
     </w:p>
@@ -82,7 +81,6 @@
           <w:b/>
           <w:sz w:val="28"/>
           <w:szCs w:val="24"/>
-          <w:lang w:val="en-CA"/>
         </w:rPr>
       </w:pPr>
     </w:p>
@@ -94,7 +92,6 @@
           <w:b/>
           <w:sz w:val="28"/>
           <w:szCs w:val="24"/>
-          <w:lang w:val="en-CA"/>
         </w:rPr>
       </w:pPr>
       <w:r>
@@ -103,7 +100,6 @@
           <w:b/>
           <w:sz w:val="28"/>
           <w:szCs w:val="24"/>
-          <w:lang w:val="en-CA"/>
         </w:rPr>
         <w:t>AUREOS: Testing</w:t>
       </w:r>
@@ -113,22 +109,22 @@
         <w:jc w:val="center"/>
         <w:rPr>
           <w:rFonts w:ascii="Arial" w:hAnsi="Arial" w:cs="Arial"/>
-          <w:i/>
+          <w:b/>
           <w:sz w:val="28"/>
           <w:szCs w:val="24"/>
-          <w:lang w:val="en-CA"/>
-        </w:rPr>
-      </w:pPr>
-      <w:r>
-        <w:rPr>
-          <w:rFonts w:ascii="Arial" w:hAnsi="Arial" w:cs="Arial"/>
-          <w:i/>
+        </w:rPr>
+      </w:pPr>
+    </w:p>
+    <w:p>
+      <w:pPr>
+        <w:jc w:val="center"/>
+        <w:rPr>
+          <w:rFonts w:ascii="Arial" w:hAnsi="Arial" w:cs="Arial"/>
+          <w:b/>
           <w:sz w:val="28"/>
           <w:szCs w:val="24"/>
-          <w:lang w:val="en-CA"/>
-        </w:rPr>
-        <w:t>Software Validation</w:t>
-      </w:r>
+        </w:rPr>
+      </w:pPr>
     </w:p>
     <w:p>
       <w:pPr>
@@ -136,11 +132,140 @@
         <w:rPr>
           <w:rFonts w:ascii="Arial" w:hAnsi="Arial" w:cs="Arial"/>
           <w:i/>
+          <w:sz w:val="28"/>
+          <w:szCs w:val="24"/>
+        </w:rPr>
+      </w:pPr>
+      <w:r>
+        <w:rPr>
+          <w:rFonts w:ascii="Arial" w:hAnsi="Arial" w:cs="Arial"/>
+          <w:i/>
+          <w:sz w:val="28"/>
+          <w:szCs w:val="24"/>
+        </w:rPr>
+        <w:t xml:space="preserve">Test </w:t>
+      </w:r>
+      <w:r>
+        <w:rPr>
+          <w:rFonts w:ascii="Arial" w:hAnsi="Arial" w:cs="Arial"/>
+          <w:i/>
+          <w:sz w:val="28"/>
+          <w:szCs w:val="24"/>
+        </w:rPr>
+        <w:t>C</w:t>
+      </w:r>
+      <w:r>
+        <w:rPr>
+          <w:rFonts w:ascii="Arial" w:hAnsi="Arial" w:cs="Arial"/>
+          <w:i/>
+          <w:sz w:val="28"/>
+          <w:szCs w:val="24"/>
+        </w:rPr>
+        <w:t xml:space="preserve">ases &amp; Validation </w:t>
+      </w:r>
+      <w:r>
+        <w:rPr>
+          <w:rFonts w:ascii="Arial" w:hAnsi="Arial" w:cs="Arial"/>
+          <w:i/>
+          <w:sz w:val="28"/>
+          <w:szCs w:val="24"/>
+        </w:rPr>
+        <w:t>T</w:t>
+      </w:r>
+      <w:r>
+        <w:rPr>
+          <w:rFonts w:ascii="Arial" w:hAnsi="Arial" w:cs="Arial"/>
+          <w:i/>
+          <w:sz w:val="28"/>
+          <w:szCs w:val="24"/>
+        </w:rPr>
+        <w:t>echniques</w:t>
+      </w:r>
+    </w:p>
+    <w:p>
+      <w:pPr>
+        <w:jc w:val="center"/>
+        <w:rPr>
+          <w:rFonts w:ascii="Arial" w:hAnsi="Arial" w:cs="Arial"/>
+          <w:i/>
+          <w:sz w:val="28"/>
+          <w:szCs w:val="24"/>
+        </w:rPr>
+      </w:pPr>
+      <w:r>
+        <w:rPr>
+          <w:rFonts w:ascii="Arial" w:hAnsi="Arial" w:cs="Arial"/>
+          <w:i/>
+          <w:sz w:val="28"/>
+          <w:szCs w:val="24"/>
+        </w:rPr>
+        <w:t xml:space="preserve"> </w:t>
+      </w:r>
+      <w:r>
+        <w:rPr>
+          <w:rFonts w:ascii="Arial" w:hAnsi="Arial" w:cs="Arial"/>
+          <w:i/>
+          <w:sz w:val="28"/>
+          <w:szCs w:val="24"/>
+        </w:rPr>
+        <w:t xml:space="preserve">and </w:t>
+      </w:r>
+    </w:p>
+    <w:p>
+      <w:pPr>
+        <w:jc w:val="center"/>
+        <w:rPr>
+          <w:rFonts w:ascii="Arial" w:hAnsi="Arial" w:cs="Arial"/>
+          <w:i/>
           <w:sz w:val="32"/>
           <w:szCs w:val="24"/>
-          <w:lang w:val="en-CA"/>
-        </w:rPr>
-      </w:pPr>
+        </w:rPr>
+      </w:pPr>
+      <w:r>
+        <w:rPr>
+          <w:rFonts w:ascii="Arial" w:hAnsi="Arial" w:cs="Arial"/>
+          <w:i/>
+          <w:sz w:val="28"/>
+          <w:szCs w:val="24"/>
+        </w:rPr>
+        <w:t>Software</w:t>
+      </w:r>
+      <w:r>
+        <w:rPr>
+          <w:rFonts w:ascii="Arial" w:hAnsi="Arial" w:cs="Arial"/>
+          <w:i/>
+          <w:sz w:val="28"/>
+          <w:szCs w:val="24"/>
+        </w:rPr>
+        <w:t xml:space="preserve"> </w:t>
+      </w:r>
+      <w:r>
+        <w:rPr>
+          <w:rFonts w:ascii="Arial" w:hAnsi="Arial" w:cs="Arial"/>
+          <w:i/>
+          <w:sz w:val="28"/>
+          <w:szCs w:val="24"/>
+        </w:rPr>
+        <w:t>Quality</w:t>
+      </w:r>
+      <w:r>
+        <w:rPr>
+          <w:rFonts w:ascii="Arial" w:hAnsi="Arial" w:cs="Arial"/>
+          <w:i/>
+          <w:sz w:val="28"/>
+          <w:szCs w:val="24"/>
+        </w:rPr>
+        <w:t xml:space="preserve"> </w:t>
+      </w:r>
+      <w:r>
+        <w:rPr>
+          <w:rFonts w:ascii="Arial" w:hAnsi="Arial" w:cs="Arial"/>
+          <w:i/>
+          <w:sz w:val="28"/>
+          <w:szCs w:val="24"/>
+        </w:rPr>
+        <w:t>Testing</w:t>
+      </w:r>
     </w:p>
     <w:p>
       <w:pPr>
@@ -150,7 +275,6 @@
           <w:i/>
           <w:sz w:val="32"/>
           <w:szCs w:val="24"/>
-          <w:lang w:val="en-CA"/>
         </w:rPr>
       </w:pPr>
     </w:p>
@@ -162,7 +286,6 @@
           <w:i/>
           <w:sz w:val="32"/>
           <w:szCs w:val="24"/>
-          <w:lang w:val="en-CA"/>
         </w:rPr>
       </w:pPr>
     </w:p>
@@ -174,7 +297,6 @@
           <w:i/>
           <w:sz w:val="32"/>
           <w:szCs w:val="24"/>
-          <w:lang w:val="en-CA"/>
         </w:rPr>
       </w:pPr>
     </w:p>
@@ -186,7 +308,6 @@
           <w:i/>
           <w:sz w:val="32"/>
           <w:szCs w:val="24"/>
-          <w:lang w:val="en-CA"/>
         </w:rPr>
       </w:pPr>
     </w:p>
@@ -198,30 +319,6 @@
           <w:i/>
           <w:sz w:val="32"/>
           <w:szCs w:val="24"/>
-          <w:lang w:val="en-CA"/>
-        </w:rPr>
-      </w:pPr>
-    </w:p>
-    <w:p>
-      <w:pPr>
-        <w:rPr>
-          <w:rFonts w:ascii="Arial" w:hAnsi="Arial" w:cs="Arial"/>
-          <w:i/>
-          <w:sz w:val="32"/>
-          <w:szCs w:val="24"/>
-          <w:lang w:val="en-CA"/>
-        </w:rPr>
-      </w:pPr>
-    </w:p>
-    <w:p>
-      <w:pPr>
-        <w:jc w:val="center"/>
-        <w:rPr>
-          <w:rFonts w:ascii="Arial" w:hAnsi="Arial" w:cs="Arial"/>
-          <w:i/>
-          <w:sz w:val="32"/>
-          <w:szCs w:val="24"/>
-          <w:lang w:val="en-CA"/>
         </w:rPr>
       </w:pPr>
     </w:p>
@@ -232,7 +329,7 @@
           <w:rFonts w:ascii="Times New Roman" w:eastAsia="Times New Roman" w:hAnsi="Times New Roman" w:cs="Times New Roman"/>
           <w:sz w:val="24"/>
           <w:szCs w:val="24"/>
-          <w:lang w:val="es-MX" w:eastAsia="es-ES_tradnl"/>
+          <w:lang w:eastAsia="es-ES_tradnl"/>
         </w:rPr>
       </w:pPr>
     </w:p>
@@ -243,7 +340,7 @@
           <w:rFonts w:ascii="Times New Roman" w:eastAsia="Times New Roman" w:hAnsi="Times New Roman" w:cs="Times New Roman"/>
           <w:sz w:val="24"/>
           <w:szCs w:val="24"/>
-          <w:lang w:val="es-MX" w:eastAsia="es-ES_tradnl"/>
+          <w:lang w:eastAsia="es-ES_tradnl"/>
         </w:rPr>
       </w:pPr>
     </w:p>
@@ -254,7 +351,7 @@
           <w:rFonts w:ascii="Times New Roman" w:eastAsia="Times New Roman" w:hAnsi="Times New Roman" w:cs="Times New Roman"/>
           <w:sz w:val="24"/>
           <w:szCs w:val="24"/>
-          <w:lang w:val="es-MX" w:eastAsia="es-ES_tradnl"/>
+          <w:lang w:eastAsia="es-ES_tradnl"/>
         </w:rPr>
       </w:pPr>
     </w:p>
@@ -268,7 +365,7 @@
           <w:color w:val="000000"/>
           <w:sz w:val="20"/>
           <w:szCs w:val="20"/>
-          <w:lang w:val="es-MX" w:eastAsia="es-ES_tradnl"/>
+          <w:lang w:eastAsia="es-ES_tradnl"/>
         </w:rPr>
       </w:pPr>
     </w:p>
@@ -282,7 +379,7 @@
           <w:color w:val="000000"/>
           <w:sz w:val="20"/>
           <w:szCs w:val="20"/>
-          <w:lang w:val="es-MX" w:eastAsia="es-ES_tradnl"/>
+          <w:lang w:eastAsia="es-ES_tradnl"/>
         </w:rPr>
       </w:pPr>
     </w:p>
@@ -294,7 +391,7 @@
           <w:rFonts w:ascii="Times New Roman" w:eastAsia="Times New Roman" w:hAnsi="Times New Roman" w:cs="Times New Roman"/>
           <w:sz w:val="24"/>
           <w:szCs w:val="24"/>
-          <w:lang w:val="es-MX" w:eastAsia="es-ES_tradnl"/>
+          <w:lang w:eastAsia="es-ES_tradnl"/>
         </w:rPr>
       </w:pPr>
       <w:r>
@@ -305,23 +402,21 @@
           <w:color w:val="000000"/>
           <w:sz w:val="20"/>
           <w:szCs w:val="20"/>
-          <w:lang w:val="es-MX" w:eastAsia="es-ES_tradnl"/>
-        </w:rPr>
-        <w:t xml:space="preserve">B. Ruiz Sabido Bryan F.,  B. Lizarraga Franco Mauro J., B. De la Cruz Ramos Carlos J. &amp; B. Martinez Contreras Yeshua Javier.  Universidad Politécnica de Yucatán, Tablaje Catastral 4448, Carretera Mérida-Tetiz. Km.4.5, 97357 Ucú, Yuc. </w:t>
+          <w:lang w:eastAsia="es-ES_tradnl"/>
+        </w:rPr>
+        <w:t>B. Ruiz Sabido Bryan F.</w:t>
       </w:r>
       <w:r>
         <w:rPr>
           <w:rFonts w:ascii="Arial" w:eastAsia="Times New Roman" w:hAnsi="Arial" w:cs="Arial"/>
-          <w:b/>
-          <w:bCs/>
           <w:i/>
           <w:iCs/>
           <w:color w:val="000000"/>
           <w:sz w:val="20"/>
           <w:szCs w:val="20"/>
-          <w:lang w:val="es-MX" w:eastAsia="es-ES_tradnl"/>
-        </w:rPr>
-        <w:t> </w:t>
+          <w:lang w:eastAsia="es-ES_tradnl"/>
+        </w:rPr>
+        <w:t>, B.</w:t>
       </w:r>
       <w:r>
         <w:rPr>
@@ -331,21 +426,23 @@
           <w:color w:val="000000"/>
           <w:sz w:val="20"/>
           <w:szCs w:val="20"/>
-          <w:lang w:val="es-MX" w:eastAsia="es-ES_tradnl"/>
-        </w:rPr>
-        <w:t xml:space="preserve">Embedded Systems Engineering. Advanced Programming. </w:t>
+          <w:lang w:eastAsia="es-ES_tradnl"/>
+        </w:rPr>
+        <w:t xml:space="preserve"> Lizarraga Franco Mauro J., B. De la Cruz Ramos Carlos J. &amp; B. Martinez Contreras Yeshua Javier.  Universidad Politécnica de Yucatán, Tablaje Catastral 4448, Carretera Mérida-Tetiz. Km.4.5, 97357 Ucú, Yuc. </w:t>
       </w:r>
       <w:r>
         <w:rPr>
           <w:rFonts w:ascii="Arial" w:eastAsia="Times New Roman" w:hAnsi="Arial" w:cs="Arial"/>
+          <w:b/>
+          <w:bCs/>
           <w:i/>
           <w:iCs/>
           <w:color w:val="000000"/>
           <w:sz w:val="20"/>
           <w:szCs w:val="20"/>
-          <w:lang w:val="es-MX" w:eastAsia="es-ES_tradnl"/>
-        </w:rPr>
-        <w:t>November</w:t>
+          <w:lang w:eastAsia="es-ES_tradnl"/>
+        </w:rPr>
+        <w:t> </w:t>
       </w:r>
       <w:r>
         <w:rPr>
@@ -355,9 +452,96 @@
           <w:color w:val="000000"/>
           <w:sz w:val="20"/>
           <w:szCs w:val="20"/>
-          <w:lang w:val="es-MX" w:eastAsia="es-ES_tradnl"/>
-        </w:rPr>
-        <w:t>, 2018.</w:t>
+          <w:lang w:eastAsia="es-ES_tradnl"/>
+        </w:rPr>
+        <w:t>Embedded Systems Engineering. Advanced Programming.</w:t>
+      </w:r>
+      <w:r>
+        <w:rPr>
+          <w:rFonts w:ascii="Arial" w:eastAsia="Times New Roman" w:hAnsi="Arial" w:cs="Arial"/>
+          <w:i/>
+          <w:iCs/>
+          <w:color w:val="000000"/>
+          <w:sz w:val="20"/>
+          <w:szCs w:val="20"/>
+          <w:lang w:eastAsia="es-ES_tradnl"/>
+        </w:rPr>
+        <w:t xml:space="preserve"> Professor in charge: Ramirez</w:t>
+      </w:r>
+      <w:r>
+        <w:t xml:space="preserve"> </w:t>
+      </w:r>
+      <w:r>
+        <w:rPr>
+          <w:rFonts w:ascii="Arial" w:eastAsia="Times New Roman" w:hAnsi="Arial" w:cs="Arial"/>
+          <w:i/>
+          <w:iCs/>
+          <w:color w:val="000000"/>
+          <w:sz w:val="20"/>
+          <w:szCs w:val="20"/>
+          <w:lang w:eastAsia="es-ES_tradnl"/>
+        </w:rPr>
+        <w:t>Castañón</w:t>
+      </w:r>
+      <w:r>
+        <w:rPr>
+          <w:rFonts w:ascii="Arial" w:eastAsia="Times New Roman" w:hAnsi="Arial" w:cs="Arial"/>
+          <w:i/>
+          <w:iCs/>
+          <w:color w:val="000000"/>
+          <w:sz w:val="20"/>
+          <w:szCs w:val="20"/>
+          <w:lang w:eastAsia="es-ES_tradnl"/>
+        </w:rPr>
+        <w:t xml:space="preserve"> </w:t>
+      </w:r>
+      <w:r>
+        <w:rPr>
+          <w:rFonts w:ascii="Arial" w:eastAsia="Times New Roman" w:hAnsi="Arial" w:cs="Arial"/>
+          <w:i/>
+          <w:iCs/>
+          <w:color w:val="000000"/>
+          <w:sz w:val="20"/>
+          <w:szCs w:val="20"/>
+          <w:lang w:eastAsia="es-ES_tradnl"/>
+        </w:rPr>
+        <w:t>Victor J.</w:t>
+      </w:r>
+      <w:r>
+        <w:rPr>
+          <w:rFonts w:ascii="Arial" w:eastAsia="Times New Roman" w:hAnsi="Arial" w:cs="Arial"/>
+          <w:i/>
+          <w:iCs/>
+          <w:color w:val="000000"/>
+          <w:sz w:val="20"/>
+          <w:szCs w:val="20"/>
+          <w:lang w:eastAsia="es-ES_tradnl"/>
+        </w:rPr>
+        <w:t xml:space="preserve"> </w:t>
+      </w:r>
+      <w:r>
+        <w:rPr>
+          <w:rFonts w:ascii="Arial" w:eastAsia="Times New Roman" w:hAnsi="Arial" w:cs="Arial"/>
+          <w:i/>
+          <w:iCs/>
+          <w:color w:val="000000"/>
+          <w:sz w:val="20"/>
+          <w:szCs w:val="20"/>
+          <w:lang w:eastAsia="es-ES_tradnl"/>
+        </w:rPr>
+        <w:t>November</w:t>
+      </w:r>
+      <w:r>
+        <w:rPr>
+          <w:rFonts w:ascii="Arial" w:eastAsia="Times New Roman" w:hAnsi="Arial" w:cs="Arial"/>
+          <w:i/>
+          <w:iCs/>
+          <w:color w:val="000000"/>
+          <w:sz w:val="20"/>
+          <w:szCs w:val="20"/>
+          <w:lang w:eastAsia="es-ES_tradnl"/>
+        </w:rPr>
+        <w:t xml:space="preserve"> 2018.</w:t>
       </w:r>
     </w:p>
     <w:p>
@@ -369,7 +553,7 @@
           <w:color w:val="000000"/>
           <w:sz w:val="20"/>
           <w:szCs w:val="20"/>
-          <w:lang w:val="es-MX" w:eastAsia="es-ES_tradnl"/>
+          <w:lang w:eastAsia="es-ES_tradnl"/>
         </w:rPr>
       </w:pPr>
       <w:r>
@@ -377,7 +561,7 @@
           <w:rFonts w:ascii="Times New Roman" w:eastAsia="Times New Roman" w:hAnsi="Times New Roman" w:cs="Times New Roman"/>
           <w:sz w:val="24"/>
           <w:szCs w:val="24"/>
-          <w:lang w:val="es-MX" w:eastAsia="es-ES_tradnl"/>
+          <w:lang w:eastAsia="es-ES_tradnl"/>
         </w:rPr>
         <w:br/>
       </w:r>
@@ -390,7 +574,7 @@
           <w:rFonts w:ascii="Times New Roman" w:eastAsia="Times New Roman" w:hAnsi="Times New Roman" w:cs="Times New Roman"/>
           <w:sz w:val="24"/>
           <w:szCs w:val="24"/>
-          <w:lang w:val="es-MX" w:eastAsia="es-ES_tradnl"/>
+          <w:lang w:eastAsia="es-ES_tradnl"/>
         </w:rPr>
       </w:pPr>
       <w:r>
@@ -399,27 +583,26 @@
           <w:color w:val="000000"/>
           <w:sz w:val="20"/>
           <w:szCs w:val="20"/>
-          <w:lang w:val="es-MX" w:eastAsia="es-ES_tradnl"/>
+          <w:lang w:eastAsia="es-ES_tradnl"/>
         </w:rPr>
         <w:t>All rights reserved. Universidad Politécnica de Yucatán. 2018.</w:t>
       </w:r>
     </w:p>
     <w:p>
       <w:pPr>
-        <w:spacing w:line="360" w:lineRule="auto"/>
-        <w:jc w:val="both"/>
-        <w:rPr>
-          <w:rFonts w:ascii="Arial" w:hAnsi="Arial" w:cs="Arial"/>
-          <w:b/>
-          <w:sz w:val="24"/>
-          <w:szCs w:val="24"/>
-          <w:lang w:val="en-CA"/>
-        </w:rPr>
-      </w:pPr>
-    </w:p>
-    <w:p>
-      <w:pPr>
-        <w:spacing w:line="480" w:lineRule="auto"/>
+        <w:spacing w:after="240" w:line="240" w:lineRule="auto"/>
+        <w:rPr>
+          <w:rFonts w:ascii="Arial" w:hAnsi="Arial" w:cs="Arial"/>
+          <w:b/>
+          <w:sz w:val="24"/>
+          <w:szCs w:val="24"/>
+          <w:lang w:val="en-CA"/>
+        </w:rPr>
+      </w:pPr>
+    </w:p>
+    <w:p>
+      <w:pPr>
+        <w:spacing w:after="240" w:line="240" w:lineRule="auto"/>
         <w:jc w:val="center"/>
         <w:rPr>
           <w:rFonts w:ascii="Arial" w:hAnsi="Arial" w:cs="Arial"/>
@@ -437,18 +620,424 @@
           <w:szCs w:val="24"/>
           <w:lang w:val="en-CA"/>
         </w:rPr>
+        <w:t>Index</w:t>
+      </w:r>
+    </w:p>
+    <w:p>
+      <w:pPr>
+        <w:spacing w:after="240" w:line="240" w:lineRule="auto"/>
+        <w:jc w:val="center"/>
+        <w:rPr>
+          <w:rFonts w:ascii="Arial" w:hAnsi="Arial" w:cs="Arial"/>
+          <w:b/>
+          <w:sz w:val="24"/>
+          <w:szCs w:val="24"/>
+          <w:lang w:val="en-CA"/>
+        </w:rPr>
+      </w:pPr>
+    </w:p>
+    <w:p>
+      <w:pPr>
+        <w:spacing w:after="240" w:line="240" w:lineRule="auto"/>
+        <w:rPr>
+          <w:rFonts w:ascii="Arial" w:hAnsi="Arial" w:cs="Arial"/>
+          <w:b/>
+          <w:sz w:val="24"/>
+          <w:szCs w:val="24"/>
+          <w:lang w:val="en-CA"/>
+        </w:rPr>
+      </w:pPr>
+      <w:r>
+        <w:rPr>
+          <w:rFonts w:ascii="Arial" w:hAnsi="Arial" w:cs="Arial"/>
+          <w:b/>
+          <w:sz w:val="24"/>
+          <w:szCs w:val="24"/>
+          <w:lang w:val="en-CA"/>
+        </w:rPr>
+        <w:t>THE METHOD FOR VALIDATING AUREOS</w:t>
+      </w:r>
+    </w:p>
+    <w:p>
+      <w:pPr>
+        <w:spacing w:after="240" w:line="240" w:lineRule="auto"/>
+        <w:rPr>
+          <w:rFonts w:ascii="Times New Roman" w:eastAsia="Times New Roman" w:hAnsi="Times New Roman" w:cs="Times New Roman"/>
+          <w:sz w:val="24"/>
+          <w:szCs w:val="24"/>
+          <w:lang w:eastAsia="es-ES_tradnl"/>
+        </w:rPr>
+      </w:pPr>
+    </w:p>
+    <w:p>
+      <w:pPr>
+        <w:spacing w:line="480" w:lineRule="auto"/>
+        <w:jc w:val="both"/>
+        <w:rPr>
+          <w:rFonts w:ascii="Arial" w:hAnsi="Arial" w:cs="Arial"/>
+          <w:b/>
+          <w:sz w:val="24"/>
+          <w:szCs w:val="24"/>
+        </w:rPr>
+      </w:pPr>
+      <w:r>
+        <w:rPr>
+          <w:rFonts w:ascii="Arial" w:hAnsi="Arial" w:cs="Arial"/>
+          <w:b/>
+          <w:sz w:val="24"/>
+          <w:szCs w:val="24"/>
+        </w:rPr>
+        <w:t>TEST CASES &amp; VALIDATION TECHNIQUES</w:t>
+      </w:r>
+    </w:p>
+    <w:p>
+      <w:pPr>
+        <w:spacing w:line="480" w:lineRule="auto"/>
+        <w:jc w:val="both"/>
+        <w:rPr>
+          <w:rFonts w:ascii="Arial" w:hAnsi="Arial" w:cs="Arial"/>
+          <w:b/>
+          <w:sz w:val="24"/>
+          <w:szCs w:val="24"/>
+        </w:rPr>
+      </w:pPr>
+    </w:p>
+    <w:p>
+      <w:pPr>
+        <w:rPr>
+          <w:rFonts w:ascii="Arial" w:hAnsi="Arial" w:cs="Arial"/>
+          <w:b/>
+          <w:sz w:val="28"/>
+          <w:szCs w:val="24"/>
+        </w:rPr>
+      </w:pPr>
+      <w:bookmarkStart w:id="0" w:name="_Hlk529482153"/>
+      <w:r>
+        <w:rPr>
+          <w:rFonts w:ascii="Arial" w:hAnsi="Arial" w:cs="Arial"/>
+          <w:b/>
+          <w:sz w:val="28"/>
+          <w:szCs w:val="24"/>
+        </w:rPr>
+        <w:br w:type="page"/>
+      </w:r>
+    </w:p>
+    <w:p>
+      <w:pPr>
+        <w:spacing w:line="480" w:lineRule="auto"/>
+        <w:jc w:val="both"/>
+        <w:rPr>
+          <w:rFonts w:ascii="Arial" w:hAnsi="Arial" w:cs="Arial"/>
+          <w:b/>
+          <w:sz w:val="28"/>
+          <w:szCs w:val="24"/>
+        </w:rPr>
+      </w:pPr>
+      <w:r>
+        <w:rPr>
+          <w:rFonts w:ascii="Arial" w:hAnsi="Arial" w:cs="Arial"/>
+          <w:b/>
+          <w:sz w:val="28"/>
+          <w:szCs w:val="24"/>
+        </w:rPr>
         <w:lastRenderedPageBreak/>
-        <w:t>THE METHOD</w:t>
-      </w:r>
-      <w:r>
-        <w:rPr>
-          <w:rFonts w:ascii="Arial" w:hAnsi="Arial" w:cs="Arial"/>
-          <w:b/>
-          <w:sz w:val="24"/>
-          <w:szCs w:val="24"/>
-          <w:lang w:val="en-CA"/>
-        </w:rPr>
-        <w:t xml:space="preserve"> FOR VALIDATING AUREOS</w:t>
+        <w:t>Test cases &amp; Validation techniques</w:t>
+      </w:r>
+    </w:p>
+    <w:bookmarkEnd w:id="0"/>
+    <w:p>
+      <w:pPr>
+        <w:rPr>
+          <w:rFonts w:ascii="Arial" w:hAnsi="Arial" w:cs="Arial"/>
+          <w:sz w:val="24"/>
+          <w:szCs w:val="24"/>
+          <w:lang w:val="en-CA"/>
+        </w:rPr>
+      </w:pPr>
+    </w:p>
+    <w:p>
+      <w:pPr>
+        <w:spacing w:line="480" w:lineRule="auto"/>
+        <w:jc w:val="both"/>
+        <w:rPr>
+          <w:rFonts w:ascii="Arial" w:hAnsi="Arial" w:cs="Arial"/>
+          <w:sz w:val="24"/>
+          <w:szCs w:val="24"/>
+          <w:lang w:val="en-CA"/>
+        </w:rPr>
+      </w:pPr>
+      <w:r>
+        <w:rPr>
+          <w:rFonts w:ascii="Arial" w:hAnsi="Arial" w:cs="Arial"/>
+          <w:sz w:val="24"/>
+          <w:szCs w:val="24"/>
+          <w:lang w:val="en-CA"/>
+        </w:rPr>
+        <w:t>Testing</w:t>
+      </w:r>
+    </w:p>
+    <w:p>
+      <w:pPr>
+        <w:spacing w:line="480" w:lineRule="auto"/>
+        <w:jc w:val="both"/>
+        <w:rPr>
+          <w:rFonts w:ascii="Arial" w:hAnsi="Arial" w:cs="Arial"/>
+          <w:sz w:val="24"/>
+          <w:szCs w:val="24"/>
+          <w:lang w:val="en-CA"/>
+        </w:rPr>
+      </w:pPr>
+      <w:r>
+        <w:rPr>
+          <w:rFonts w:ascii="Arial" w:hAnsi="Arial" w:cs="Arial"/>
+          <w:sz w:val="24"/>
+          <w:szCs w:val="24"/>
+          <w:lang w:val="en-CA"/>
+        </w:rPr>
+        <w:t>● “Validation: Are we building the right product?”</w:t>
+      </w:r>
+    </w:p>
+    <w:p>
+      <w:pPr>
+        <w:spacing w:line="480" w:lineRule="auto"/>
+        <w:jc w:val="both"/>
+        <w:rPr>
+          <w:rFonts w:ascii="Arial" w:hAnsi="Arial" w:cs="Arial"/>
+          <w:sz w:val="24"/>
+          <w:szCs w:val="24"/>
+          <w:lang w:val="en-CA"/>
+        </w:rPr>
+      </w:pPr>
+      <w:r>
+        <w:rPr>
+          <w:rFonts w:ascii="Arial" w:hAnsi="Arial" w:cs="Arial"/>
+          <w:sz w:val="24"/>
+          <w:szCs w:val="24"/>
+          <w:lang w:val="en-CA"/>
+        </w:rPr>
+        <w:t xml:space="preserve">● “Verification: Are we building the </w:t>
+      </w:r>
+      <w:proofErr w:type="gramStart"/>
+      <w:r>
+        <w:rPr>
+          <w:rFonts w:ascii="Arial" w:hAnsi="Arial" w:cs="Arial"/>
+          <w:sz w:val="24"/>
+          <w:szCs w:val="24"/>
+          <w:lang w:val="en-CA"/>
+        </w:rPr>
+        <w:t>product</w:t>
+      </w:r>
+      <w:proofErr w:type="gramEnd"/>
+      <w:r>
+        <w:rPr>
+          <w:rFonts w:ascii="Arial" w:hAnsi="Arial" w:cs="Arial"/>
+          <w:sz w:val="24"/>
+          <w:szCs w:val="24"/>
+          <w:lang w:val="en-CA"/>
+        </w:rPr>
+        <w:t xml:space="preserve"> right?”</w:t>
+      </w:r>
+    </w:p>
+    <w:p>
+      <w:pPr>
+        <w:spacing w:line="480" w:lineRule="auto"/>
+        <w:jc w:val="both"/>
+        <w:rPr>
+          <w:rFonts w:ascii="Arial" w:hAnsi="Arial" w:cs="Arial"/>
+          <w:sz w:val="24"/>
+          <w:szCs w:val="24"/>
+          <w:lang w:val="en-CA"/>
+        </w:rPr>
+      </w:pPr>
+      <w:r>
+        <w:rPr>
+          <w:rFonts w:ascii="Arial" w:hAnsi="Arial" w:cs="Arial"/>
+          <w:sz w:val="24"/>
+          <w:szCs w:val="24"/>
+          <w:lang w:val="en-CA"/>
+        </w:rPr>
+        <w:t>Testing</w:t>
+      </w:r>
+    </w:p>
+    <w:p>
+      <w:pPr>
+        <w:spacing w:line="480" w:lineRule="auto"/>
+        <w:jc w:val="both"/>
+        <w:rPr>
+          <w:rFonts w:ascii="Arial" w:hAnsi="Arial" w:cs="Arial"/>
+          <w:sz w:val="24"/>
+          <w:szCs w:val="24"/>
+          <w:lang w:val="en-CA"/>
+        </w:rPr>
+      </w:pPr>
+      <w:r>
+        <w:rPr>
+          <w:rFonts w:ascii="Arial" w:hAnsi="Arial" w:cs="Arial"/>
+          <w:sz w:val="24"/>
+          <w:szCs w:val="24"/>
+          <w:lang w:val="en-CA"/>
+        </w:rPr>
+        <w:t>D</w:t>
+      </w:r>
+      <w:r>
+        <w:rPr>
+          <w:rFonts w:ascii="Arial" w:hAnsi="Arial" w:cs="Arial"/>
+          <w:sz w:val="24"/>
+          <w:szCs w:val="24"/>
+          <w:lang w:val="en-CA"/>
+        </w:rPr>
+        <w:t>evelopmen</w:t>
+      </w:r>
+      <w:r>
+        <w:rPr>
+          <w:rFonts w:ascii="Arial" w:hAnsi="Arial" w:cs="Arial"/>
+          <w:sz w:val="24"/>
+          <w:szCs w:val="24"/>
+          <w:lang w:val="en-CA"/>
+        </w:rPr>
+        <w:t xml:space="preserve">t </w:t>
+      </w:r>
+      <w:r>
+        <w:rPr>
+          <w:rFonts w:ascii="Arial" w:hAnsi="Arial" w:cs="Arial"/>
+          <w:sz w:val="24"/>
+          <w:szCs w:val="24"/>
+          <w:lang w:val="en-CA"/>
+        </w:rPr>
+        <w:t>t</w:t>
+      </w:r>
+      <w:r>
+        <w:rPr>
+          <w:rFonts w:ascii="Arial" w:hAnsi="Arial" w:cs="Arial"/>
+          <w:sz w:val="24"/>
+          <w:szCs w:val="24"/>
+          <w:lang w:val="en-CA"/>
+        </w:rPr>
+        <w:t>esting</w:t>
+      </w:r>
+      <w:r>
+        <w:rPr>
+          <w:rFonts w:ascii="Arial" w:hAnsi="Arial" w:cs="Arial"/>
+          <w:sz w:val="24"/>
+          <w:szCs w:val="24"/>
+          <w:lang w:val="en-CA"/>
+        </w:rPr>
+        <w:t>:</w:t>
+      </w:r>
+    </w:p>
+    <w:p>
+      <w:pPr>
+        <w:spacing w:line="480" w:lineRule="auto"/>
+        <w:jc w:val="both"/>
+        <w:rPr>
+          <w:rFonts w:ascii="Arial" w:hAnsi="Arial" w:cs="Arial"/>
+          <w:sz w:val="24"/>
+          <w:szCs w:val="24"/>
+          <w:lang w:val="en-CA"/>
+        </w:rPr>
+      </w:pPr>
+      <w:r>
+        <w:rPr>
+          <w:rFonts w:ascii="Arial" w:hAnsi="Arial" w:cs="Arial"/>
+          <w:sz w:val="24"/>
+          <w:szCs w:val="24"/>
+          <w:lang w:val="en-CA"/>
+        </w:rPr>
+        <w:t>Unit testing</w:t>
+      </w:r>
+      <w:r>
+        <w:rPr>
+          <w:rFonts w:ascii="Arial" w:hAnsi="Arial" w:cs="Arial"/>
+          <w:sz w:val="24"/>
+          <w:szCs w:val="24"/>
+          <w:lang w:val="en-CA"/>
+        </w:rPr>
+        <w:t>:</w:t>
+      </w:r>
+    </w:p>
+    <w:p>
+      <w:pPr>
+        <w:spacing w:line="480" w:lineRule="auto"/>
+        <w:jc w:val="both"/>
+        <w:rPr>
+          <w:rFonts w:ascii="Arial" w:hAnsi="Arial" w:cs="Arial"/>
+          <w:sz w:val="24"/>
+          <w:szCs w:val="24"/>
+          <w:lang w:val="en-CA"/>
+        </w:rPr>
+      </w:pPr>
+      <w:r>
+        <w:rPr>
+          <w:rFonts w:ascii="Arial" w:hAnsi="Arial" w:cs="Arial"/>
+          <w:sz w:val="24"/>
+          <w:szCs w:val="24"/>
+          <w:lang w:val="en-CA"/>
+        </w:rPr>
+        <w:t>Component testing</w:t>
+      </w:r>
+      <w:r>
+        <w:rPr>
+          <w:rFonts w:ascii="Arial" w:hAnsi="Arial" w:cs="Arial"/>
+          <w:sz w:val="24"/>
+          <w:szCs w:val="24"/>
+          <w:lang w:val="en-CA"/>
+        </w:rPr>
+        <w:t>:</w:t>
+      </w:r>
+    </w:p>
+    <w:p>
+      <w:pPr>
+        <w:spacing w:line="480" w:lineRule="auto"/>
+        <w:jc w:val="both"/>
+        <w:rPr>
+          <w:rFonts w:ascii="Arial" w:hAnsi="Arial" w:cs="Arial"/>
+          <w:sz w:val="24"/>
+          <w:szCs w:val="24"/>
+          <w:lang w:val="en-CA"/>
+        </w:rPr>
+      </w:pPr>
+      <w:r>
+        <w:rPr>
+          <w:rFonts w:ascii="Arial" w:hAnsi="Arial" w:cs="Arial"/>
+          <w:sz w:val="24"/>
+          <w:szCs w:val="24"/>
+          <w:lang w:val="en-CA"/>
+        </w:rPr>
+        <w:t>System testing</w:t>
+      </w:r>
+      <w:r>
+        <w:rPr>
+          <w:rFonts w:ascii="Arial" w:hAnsi="Arial" w:cs="Arial"/>
+          <w:sz w:val="24"/>
+          <w:szCs w:val="24"/>
+          <w:lang w:val="en-CA"/>
+        </w:rPr>
+        <w:t>:</w:t>
+      </w:r>
+      <w:bookmarkStart w:id="1" w:name="_GoBack"/>
+      <w:bookmarkEnd w:id="1"/>
+    </w:p>
+    <w:p>
+      <w:pPr>
+        <w:spacing w:line="480" w:lineRule="auto"/>
+        <w:jc w:val="both"/>
+        <w:rPr>
+          <w:rFonts w:ascii="Arial" w:hAnsi="Arial" w:cs="Arial"/>
+          <w:b/>
+          <w:sz w:val="28"/>
+          <w:szCs w:val="24"/>
+          <w:lang w:val="en-CA"/>
+        </w:rPr>
+      </w:pPr>
+      <w:r>
+        <w:rPr>
+          <w:rFonts w:ascii="Arial" w:hAnsi="Arial" w:cs="Arial"/>
+          <w:b/>
+          <w:sz w:val="28"/>
+          <w:szCs w:val="24"/>
+          <w:lang w:val="en-CA"/>
+        </w:rPr>
+        <w:t>Software Quality Testing</w:t>
       </w:r>
     </w:p>
     <w:p>
@@ -524,12 +1113,149 @@
           <w:szCs w:val="24"/>
           <w:lang w:val="en-CA"/>
         </w:rPr>
-        <w:t xml:space="preserve"> ‘B</w:t>
-      </w:r>
-      <w:r>
-        <w:rPr>
-          <w:rFonts w:ascii="Arial" w:hAnsi="Arial" w:cs="Arial"/>
-          <w:i/>
+        <w:t xml:space="preserve"> ‘Black Box’</w:t>
+      </w:r>
+      <w:r>
+        <w:rPr>
+          <w:rFonts w:ascii="Arial" w:hAnsi="Arial" w:cs="Arial"/>
+          <w:sz w:val="24"/>
+          <w:szCs w:val="24"/>
+          <w:lang w:val="en-CA"/>
+        </w:rPr>
+        <w:t xml:space="preserve"> and </w:t>
+      </w:r>
+      <w:r>
+        <w:rPr>
+          <w:rFonts w:ascii="Arial" w:hAnsi="Arial" w:cs="Arial"/>
+          <w:i/>
+          <w:sz w:val="24"/>
+          <w:szCs w:val="24"/>
+          <w:lang w:val="en-CA"/>
+        </w:rPr>
+        <w:t>‘Monkey Testing’</w:t>
+      </w:r>
+      <w:r>
+        <w:rPr>
+          <w:rFonts w:ascii="Arial" w:hAnsi="Arial" w:cs="Arial"/>
+          <w:sz w:val="24"/>
+          <w:szCs w:val="24"/>
+          <w:lang w:val="en-CA"/>
+        </w:rPr>
+        <w:t xml:space="preserve">, since </w:t>
+      </w:r>
+      <w:r>
+        <w:rPr>
+          <w:rFonts w:ascii="Arial" w:hAnsi="Arial" w:cs="Arial"/>
+          <w:sz w:val="24"/>
+          <w:szCs w:val="24"/>
+          <w:lang w:val="en-CA"/>
+        </w:rPr>
+        <w:t xml:space="preserve">they </w:t>
+      </w:r>
+      <w:proofErr w:type="gramStart"/>
+      <w:r>
+        <w:rPr>
+          <w:rFonts w:ascii="Arial" w:hAnsi="Arial" w:cs="Arial"/>
+          <w:sz w:val="24"/>
+          <w:szCs w:val="24"/>
+          <w:lang w:val="en-CA"/>
+        </w:rPr>
+        <w:t>are able to</w:t>
+      </w:r>
+      <w:proofErr w:type="gramEnd"/>
+      <w:r>
+        <w:rPr>
+          <w:rFonts w:ascii="Arial" w:hAnsi="Arial" w:cs="Arial"/>
+          <w:sz w:val="24"/>
+          <w:szCs w:val="24"/>
+          <w:lang w:val="en-CA"/>
+        </w:rPr>
+        <w:t xml:space="preserve"> </w:t>
+      </w:r>
+      <w:r>
+        <w:rPr>
+          <w:rFonts w:ascii="Arial" w:hAnsi="Arial" w:cs="Arial"/>
+          <w:sz w:val="24"/>
+          <w:szCs w:val="24"/>
+          <w:lang w:val="en-CA"/>
+        </w:rPr>
+        <w:t>perform the</w:t>
+      </w:r>
+      <w:r>
+        <w:rPr>
+          <w:rFonts w:ascii="Arial" w:hAnsi="Arial" w:cs="Arial"/>
+          <w:sz w:val="24"/>
+          <w:szCs w:val="24"/>
+          <w:lang w:val="en-CA"/>
+        </w:rPr>
+        <w:t xml:space="preserve"> errors</w:t>
+      </w:r>
+      <w:r>
+        <w:rPr>
+          <w:rFonts w:ascii="Arial" w:hAnsi="Arial" w:cs="Arial"/>
+          <w:sz w:val="24"/>
+          <w:szCs w:val="24"/>
+          <w:lang w:val="en-CA"/>
+        </w:rPr>
+        <w:t xml:space="preserve"> that are able to crash Aureos.</w:t>
+      </w:r>
+      <w:r>
+        <w:rPr>
+          <w:rFonts w:ascii="Arial" w:hAnsi="Arial" w:cs="Arial"/>
+          <w:sz w:val="24"/>
+          <w:szCs w:val="24"/>
+          <w:lang w:val="en-CA"/>
+        </w:rPr>
+        <w:t xml:space="preserve"> </w:t>
+      </w:r>
+      <w:r>
+        <w:rPr>
+          <w:rFonts w:ascii="Arial" w:hAnsi="Arial" w:cs="Arial"/>
+          <w:sz w:val="24"/>
+          <w:szCs w:val="24"/>
+          <w:lang w:val="en-CA"/>
+        </w:rPr>
+        <w:t>Nonetheless, Aureos</w:t>
+      </w:r>
+      <w:r>
+        <w:rPr>
+          <w:rFonts w:ascii="Arial" w:hAnsi="Arial" w:cs="Arial"/>
+          <w:sz w:val="24"/>
+          <w:szCs w:val="24"/>
+          <w:lang w:val="en-CA"/>
+        </w:rPr>
+        <w:t xml:space="preserve"> is a graphic application for smartphones</w:t>
+      </w:r>
+      <w:r>
+        <w:rPr>
+          <w:rFonts w:ascii="Arial" w:hAnsi="Arial" w:cs="Arial"/>
+          <w:sz w:val="24"/>
+          <w:szCs w:val="24"/>
+          <w:lang w:val="en-CA"/>
+        </w:rPr>
+        <w:t>;</w:t>
+      </w:r>
+      <w:r>
+        <w:rPr>
+          <w:rFonts w:ascii="Arial" w:hAnsi="Arial" w:cs="Arial"/>
+          <w:sz w:val="24"/>
+          <w:szCs w:val="24"/>
+          <w:lang w:val="en-CA"/>
+        </w:rPr>
+        <w:t xml:space="preserve"> with the help of </w:t>
+      </w:r>
+      <w:r>
+        <w:rPr>
+          <w:rFonts w:ascii="Arial" w:hAnsi="Arial" w:cs="Arial"/>
+          <w:sz w:val="24"/>
+          <w:szCs w:val="24"/>
+          <w:lang w:val="en-CA"/>
+        </w:rPr>
+        <w:t>B</w:t>
+      </w:r>
+      <w:r>
+        <w:rPr>
+          <w:rFonts w:ascii="Arial" w:hAnsi="Arial" w:cs="Arial"/>
           <w:sz w:val="24"/>
           <w:szCs w:val="24"/>
           <w:lang w:val="en-CA"/>
@@ -539,7 +1265,6 @@
       <w:r>
         <w:rPr>
           <w:rFonts w:ascii="Arial" w:hAnsi="Arial" w:cs="Arial"/>
-          <w:i/>
           <w:sz w:val="24"/>
           <w:szCs w:val="24"/>
           <w:lang w:val="en-CA"/>
@@ -549,56 +1274,15 @@
       <w:r>
         <w:rPr>
           <w:rFonts w:ascii="Arial" w:hAnsi="Arial" w:cs="Arial"/>
-          <w:i/>
-          <w:sz w:val="24"/>
-          <w:szCs w:val="24"/>
-          <w:lang w:val="en-CA"/>
-        </w:rPr>
-        <w:t>ox</w:t>
-      </w:r>
-      <w:r>
-        <w:rPr>
-          <w:rFonts w:ascii="Arial" w:hAnsi="Arial" w:cs="Arial"/>
-          <w:i/>
-          <w:sz w:val="24"/>
-          <w:szCs w:val="24"/>
-          <w:lang w:val="en-CA"/>
-        </w:rPr>
-        <w:t>’</w:t>
-      </w:r>
-      <w:r>
-        <w:rPr>
-          <w:rFonts w:ascii="Arial" w:hAnsi="Arial" w:cs="Arial"/>
-          <w:sz w:val="24"/>
-          <w:szCs w:val="24"/>
-          <w:lang w:val="en-CA"/>
-        </w:rPr>
-        <w:t xml:space="preserve"> and </w:t>
-      </w:r>
-      <w:r>
-        <w:rPr>
-          <w:rFonts w:ascii="Arial" w:hAnsi="Arial" w:cs="Arial"/>
-          <w:i/>
-          <w:sz w:val="24"/>
-          <w:szCs w:val="24"/>
-          <w:lang w:val="en-CA"/>
-        </w:rPr>
-        <w:t>‘M</w:t>
-      </w:r>
-      <w:r>
-        <w:rPr>
-          <w:rFonts w:ascii="Arial" w:hAnsi="Arial" w:cs="Arial"/>
-          <w:i/>
-          <w:sz w:val="24"/>
-          <w:szCs w:val="24"/>
-          <w:lang w:val="en-CA"/>
-        </w:rPr>
-        <w:t xml:space="preserve">onkey </w:t>
-      </w:r>
-      <w:r>
-        <w:rPr>
-          <w:rFonts w:ascii="Arial" w:hAnsi="Arial" w:cs="Arial"/>
-          <w:i/>
+          <w:sz w:val="24"/>
+          <w:szCs w:val="24"/>
+          <w:lang w:val="en-CA"/>
+        </w:rPr>
+        <w:t xml:space="preserve">ox </w:t>
+      </w:r>
+      <w:r>
+        <w:rPr>
+          <w:rFonts w:ascii="Arial" w:hAnsi="Arial" w:cs="Arial"/>
           <w:sz w:val="24"/>
           <w:szCs w:val="24"/>
           <w:lang w:val="en-CA"/>
@@ -608,7 +1292,6 @@
       <w:r>
         <w:rPr>
           <w:rFonts w:ascii="Arial" w:hAnsi="Arial" w:cs="Arial"/>
-          <w:i/>
           <w:sz w:val="24"/>
           <w:szCs w:val="24"/>
           <w:lang w:val="en-CA"/>
@@ -618,191 +1301,6 @@
       <w:r>
         <w:rPr>
           <w:rFonts w:ascii="Arial" w:hAnsi="Arial" w:cs="Arial"/>
-          <w:i/>
-          <w:sz w:val="24"/>
-          <w:szCs w:val="24"/>
-          <w:lang w:val="en-CA"/>
-        </w:rPr>
-        <w:t>’</w:t>
-      </w:r>
-      <w:r>
-        <w:rPr>
-          <w:rFonts w:ascii="Arial" w:hAnsi="Arial" w:cs="Arial"/>
-          <w:sz w:val="24"/>
-          <w:szCs w:val="24"/>
-          <w:lang w:val="en-CA"/>
-        </w:rPr>
-        <w:t xml:space="preserve">, since </w:t>
-      </w:r>
-      <w:r>
-        <w:rPr>
-          <w:rFonts w:ascii="Arial" w:hAnsi="Arial" w:cs="Arial"/>
-          <w:sz w:val="24"/>
-          <w:szCs w:val="24"/>
-          <w:lang w:val="en-CA"/>
-        </w:rPr>
-        <w:t xml:space="preserve">they are able to </w:t>
-      </w:r>
-      <w:r>
-        <w:rPr>
-          <w:rFonts w:ascii="Arial" w:hAnsi="Arial" w:cs="Arial"/>
-          <w:sz w:val="24"/>
-          <w:szCs w:val="24"/>
-          <w:lang w:val="en-CA"/>
-        </w:rPr>
-        <w:t>perform the</w:t>
-      </w:r>
-      <w:r>
-        <w:rPr>
-          <w:rFonts w:ascii="Arial" w:hAnsi="Arial" w:cs="Arial"/>
-          <w:sz w:val="24"/>
-          <w:szCs w:val="24"/>
-          <w:lang w:val="en-CA"/>
-        </w:rPr>
-        <w:t xml:space="preserve"> errors</w:t>
-      </w:r>
-      <w:r>
-        <w:rPr>
-          <w:rFonts w:ascii="Arial" w:hAnsi="Arial" w:cs="Arial"/>
-          <w:sz w:val="24"/>
-          <w:szCs w:val="24"/>
-          <w:lang w:val="en-CA"/>
-        </w:rPr>
-        <w:t xml:space="preserve"> that are able to crash </w:t>
-      </w:r>
-      <w:proofErr w:type="spellStart"/>
-      <w:r>
-        <w:rPr>
-          <w:rFonts w:ascii="Arial" w:hAnsi="Arial" w:cs="Arial"/>
-          <w:sz w:val="24"/>
-          <w:szCs w:val="24"/>
-          <w:lang w:val="en-CA"/>
-        </w:rPr>
-        <w:t>Aureos</w:t>
-      </w:r>
-      <w:proofErr w:type="spellEnd"/>
-      <w:r>
-        <w:rPr>
-          <w:rFonts w:ascii="Arial" w:hAnsi="Arial" w:cs="Arial"/>
-          <w:sz w:val="24"/>
-          <w:szCs w:val="24"/>
-          <w:lang w:val="en-CA"/>
-        </w:rPr>
-        <w:t>.</w:t>
-      </w:r>
-      <w:r>
-        <w:rPr>
-          <w:rFonts w:ascii="Arial" w:hAnsi="Arial" w:cs="Arial"/>
-          <w:sz w:val="24"/>
-          <w:szCs w:val="24"/>
-          <w:lang w:val="en-CA"/>
-        </w:rPr>
-        <w:t xml:space="preserve"> </w:t>
-      </w:r>
-      <w:r>
-        <w:rPr>
-          <w:rFonts w:ascii="Arial" w:hAnsi="Arial" w:cs="Arial"/>
-          <w:sz w:val="24"/>
-          <w:szCs w:val="24"/>
-          <w:lang w:val="en-CA"/>
-        </w:rPr>
-        <w:t xml:space="preserve">Nonetheless, </w:t>
-      </w:r>
-      <w:proofErr w:type="spellStart"/>
-      <w:r>
-        <w:rPr>
-          <w:rFonts w:ascii="Arial" w:hAnsi="Arial" w:cs="Arial"/>
-          <w:sz w:val="24"/>
-          <w:szCs w:val="24"/>
-          <w:lang w:val="en-CA"/>
-        </w:rPr>
-        <w:t>Aureos</w:t>
-      </w:r>
-      <w:proofErr w:type="spellEnd"/>
-      <w:r>
-        <w:rPr>
-          <w:rFonts w:ascii="Arial" w:hAnsi="Arial" w:cs="Arial"/>
-          <w:sz w:val="24"/>
-          <w:szCs w:val="24"/>
-          <w:lang w:val="en-CA"/>
-        </w:rPr>
-        <w:t xml:space="preserve"> is a graphic application for smartphones</w:t>
-      </w:r>
-      <w:r>
-        <w:rPr>
-          <w:rFonts w:ascii="Arial" w:hAnsi="Arial" w:cs="Arial"/>
-          <w:sz w:val="24"/>
-          <w:szCs w:val="24"/>
-          <w:lang w:val="en-CA"/>
-        </w:rPr>
-        <w:t>;</w:t>
-      </w:r>
-      <w:r>
-        <w:rPr>
-          <w:rFonts w:ascii="Arial" w:hAnsi="Arial" w:cs="Arial"/>
-          <w:sz w:val="24"/>
-          <w:szCs w:val="24"/>
-          <w:lang w:val="en-CA"/>
-        </w:rPr>
-        <w:t xml:space="preserve"> with the help of </w:t>
-      </w:r>
-      <w:r>
-        <w:rPr>
-          <w:rFonts w:ascii="Arial" w:hAnsi="Arial" w:cs="Arial"/>
-          <w:sz w:val="24"/>
-          <w:szCs w:val="24"/>
-          <w:lang w:val="en-CA"/>
-        </w:rPr>
-        <w:t>B</w:t>
-      </w:r>
-      <w:r>
-        <w:rPr>
-          <w:rFonts w:ascii="Arial" w:hAnsi="Arial" w:cs="Arial"/>
-          <w:sz w:val="24"/>
-          <w:szCs w:val="24"/>
-          <w:lang w:val="en-CA"/>
-        </w:rPr>
-        <w:t xml:space="preserve">lack </w:t>
-      </w:r>
-      <w:r>
-        <w:rPr>
-          <w:rFonts w:ascii="Arial" w:hAnsi="Arial" w:cs="Arial"/>
-          <w:sz w:val="24"/>
-          <w:szCs w:val="24"/>
-          <w:lang w:val="en-CA"/>
-        </w:rPr>
-        <w:t>B</w:t>
-      </w:r>
-      <w:r>
-        <w:rPr>
-          <w:rFonts w:ascii="Arial" w:hAnsi="Arial" w:cs="Arial"/>
-          <w:sz w:val="24"/>
-          <w:szCs w:val="24"/>
-          <w:lang w:val="en-CA"/>
-        </w:rPr>
-        <w:t xml:space="preserve">ox </w:t>
-      </w:r>
-      <w:r>
-        <w:rPr>
-          <w:rFonts w:ascii="Arial" w:hAnsi="Arial" w:cs="Arial"/>
-          <w:sz w:val="24"/>
-          <w:szCs w:val="24"/>
-          <w:lang w:val="en-CA"/>
-        </w:rPr>
-        <w:t>T</w:t>
-      </w:r>
-      <w:r>
-        <w:rPr>
-          <w:rFonts w:ascii="Arial" w:hAnsi="Arial" w:cs="Arial"/>
-          <w:sz w:val="24"/>
-          <w:szCs w:val="24"/>
-          <w:lang w:val="en-CA"/>
-        </w:rPr>
-        <w:t>esting</w:t>
-      </w:r>
-      <w:r>
-        <w:rPr>
-          <w:rFonts w:ascii="Arial" w:hAnsi="Arial" w:cs="Arial"/>
           <w:sz w:val="24"/>
           <w:szCs w:val="24"/>
           <w:lang w:val="en-CA"/>
@@ -855,26 +1353,27 @@
           <w:szCs w:val="24"/>
           <w:lang w:val="en-CA"/>
         </w:rPr>
-        <w:t xml:space="preserve">As Black box testing </w:t>
-      </w:r>
-      <w:r>
-        <w:rPr>
-          <w:rFonts w:ascii="Arial" w:hAnsi="Arial" w:cs="Arial"/>
-          <w:sz w:val="24"/>
-          <w:szCs w:val="24"/>
-          <w:lang w:val="en-CA"/>
-        </w:rPr>
-        <w:t>is tested by external people that are not part of the programming team we will choice some external people to carry out the testing and we are going to tell them how the application must run as well as the main objectives of the black box testing.</w:t>
-      </w:r>
-    </w:p>
-    <w:p>
-      <w:pPr>
-        <w:spacing w:line="480" w:lineRule="auto"/>
-        <w:jc w:val="both"/>
-        <w:rPr>
-          <w:rFonts w:ascii="Arial" w:hAnsi="Arial" w:cs="Arial"/>
-          <w:b/>
-          <w:sz w:val="24"/>
+        <w:t xml:space="preserve">As Black box testing is tested by external people that are not part of the programming team, we will choice some external people to carry out the testing and we are going </w:t>
+      </w:r>
+      <w:r>
+        <w:rPr>
+          <w:rFonts w:ascii="Arial" w:hAnsi="Arial" w:cs="Arial"/>
+          <w:sz w:val="24"/>
+          <w:szCs w:val="24"/>
+          <w:lang w:val="en-CA"/>
+        </w:rPr>
+        <w:lastRenderedPageBreak/>
+        <w:t>to tell them how the application must run as well as the main objectives of the black box testing.</w:t>
+      </w:r>
+    </w:p>
+    <w:p>
+      <w:pPr>
+        <w:spacing w:line="480" w:lineRule="auto"/>
+        <w:jc w:val="both"/>
+        <w:rPr>
+          <w:rFonts w:ascii="Arial" w:hAnsi="Arial" w:cs="Arial"/>
+          <w:b/>
+          <w:sz w:val="28"/>
           <w:szCs w:val="24"/>
           <w:lang w:val="en-CA"/>
         </w:rPr>
@@ -902,20 +1401,19 @@
         </w:rPr>
         <w:t>OBJECTIVES WITH BLACK BOX TESTING</w:t>
       </w:r>
-      <w:bookmarkStart w:id="0" w:name="_GoBack"/>
-      <w:bookmarkEnd w:id="0"/>
-    </w:p>
-    <w:p>
-      <w:pPr>
-        <w:spacing w:line="480" w:lineRule="auto"/>
-        <w:jc w:val="both"/>
-        <w:rPr>
-          <w:rFonts w:ascii="Arial" w:hAnsi="Arial" w:cs="Arial"/>
-          <w:sz w:val="24"/>
-          <w:szCs w:val="24"/>
-          <w:lang w:val="en-CA"/>
-        </w:rPr>
-      </w:pPr>
+    </w:p>
+    <w:p>
+      <w:pPr>
+        <w:spacing w:line="480" w:lineRule="auto"/>
+        <w:jc w:val="both"/>
+        <w:rPr>
+          <w:rFonts w:ascii="Arial" w:hAnsi="Arial" w:cs="Arial"/>
+          <w:sz w:val="24"/>
+          <w:szCs w:val="24"/>
+          <w:lang w:val="en-CA"/>
+        </w:rPr>
+      </w:pPr>
+      <w:proofErr w:type="gramStart"/>
       <w:r>
         <w:rPr>
           <w:rFonts w:ascii="Arial" w:hAnsi="Arial" w:cs="Arial"/>
@@ -925,6 +1423,7 @@
         </w:rPr>
         <w:t>First of all</w:t>
       </w:r>
+      <w:proofErr w:type="gramEnd"/>
       <w:r>
         <w:rPr>
           <w:rFonts w:ascii="Arial" w:hAnsi="Arial" w:cs="Arial"/>
@@ -950,40 +1449,45 @@
           <w:szCs w:val="24"/>
           <w:lang w:val="en-CA"/>
         </w:rPr>
-        <w:t>ion and that will be critical for any company or entrepreneur. In play store there are many application that are not compatible with many cellphones and the most of those applications are at the bottom of the rating.</w:t>
-      </w:r>
-    </w:p>
-    <w:p>
-      <w:pPr>
-        <w:spacing w:line="480" w:lineRule="auto"/>
-        <w:jc w:val="both"/>
-        <w:rPr>
-          <w:rFonts w:ascii="Arial" w:hAnsi="Arial" w:cs="Arial"/>
-          <w:sz w:val="24"/>
-          <w:szCs w:val="24"/>
-          <w:lang w:val="en-CA"/>
-        </w:rPr>
-      </w:pPr>
-    </w:p>
-    <w:p>
-      <w:pPr>
-        <w:spacing w:line="480" w:lineRule="auto"/>
-        <w:jc w:val="both"/>
-        <w:rPr>
-          <w:rFonts w:ascii="Arial" w:hAnsi="Arial" w:cs="Arial"/>
-          <w:sz w:val="24"/>
-          <w:szCs w:val="24"/>
-          <w:lang w:val="en-CA"/>
-        </w:rPr>
-      </w:pPr>
-      <w:r>
-        <w:rPr>
-          <w:rFonts w:ascii="Arial" w:hAnsi="Arial" w:cs="Arial"/>
-          <w:sz w:val="24"/>
-          <w:szCs w:val="24"/>
-          <w:lang w:val="en-CA"/>
-        </w:rPr>
-        <w:lastRenderedPageBreak/>
+        <w:t xml:space="preserve">ion and that will be critical for any company or entrepreneur. In play store there are many </w:t>
+      </w:r>
+      <w:r>
+        <w:rPr>
+          <w:rFonts w:ascii="Arial" w:hAnsi="Arial" w:cs="Arial"/>
+          <w:sz w:val="24"/>
+          <w:szCs w:val="24"/>
+          <w:lang w:val="en-CA"/>
+        </w:rPr>
+        <w:t>applications</w:t>
+      </w:r>
+      <w:r>
+        <w:rPr>
+          <w:rFonts w:ascii="Arial" w:hAnsi="Arial" w:cs="Arial"/>
+          <w:sz w:val="24"/>
+          <w:szCs w:val="24"/>
+          <w:lang w:val="en-CA"/>
+        </w:rPr>
+        <w:t xml:space="preserve"> that are not compatible with many cellphones and the most of those applications are at the bottom of the rating.</w:t>
+      </w:r>
+    </w:p>
+    <w:p>
+      <w:pPr>
+        <w:spacing w:line="480" w:lineRule="auto"/>
+        <w:jc w:val="both"/>
+        <w:rPr>
+          <w:rFonts w:ascii="Arial" w:hAnsi="Arial" w:cs="Arial"/>
+          <w:sz w:val="24"/>
+          <w:szCs w:val="24"/>
+          <w:lang w:val="en-CA"/>
+        </w:rPr>
+      </w:pPr>
+      <w:r>
+        <w:rPr>
+          <w:rFonts w:ascii="Arial" w:hAnsi="Arial" w:cs="Arial"/>
+          <w:sz w:val="24"/>
+          <w:szCs w:val="24"/>
+          <w:lang w:val="en-CA"/>
+        </w:rPr>
         <w:t xml:space="preserve">As </w:t>
       </w:r>
       <w:r>
@@ -1011,7 +1515,7 @@
           <w:szCs w:val="24"/>
           <w:lang w:val="en-CA"/>
         </w:rPr>
-        <w:t xml:space="preserve"> when changing a target and also all in all, the application must run all the targets, if a target doesn’t work, our programming team will change the function of that target in order to repair it. It’s very important that the target works because our main goal is to replace paper schedule and name of the classroom, </w:t>
+        <w:t xml:space="preserve"> when changing a target </w:t>
       </w:r>
       <w:proofErr w:type="gramStart"/>
       <w:r>
@@ -1021,7 +1525,7 @@
           <w:szCs w:val="24"/>
           <w:lang w:val="en-CA"/>
         </w:rPr>
-        <w:t>Which</w:t>
+        <w:t>and also</w:t>
       </w:r>
       <w:proofErr w:type="gramEnd"/>
       <w:r>
@@ -1031,6 +1535,24 @@
           <w:szCs w:val="24"/>
           <w:lang w:val="en-CA"/>
         </w:rPr>
+        <w:t xml:space="preserve"> all in all, the application must run all the targets, if a target doesn’t work, our programming team will change the function of that target in order to repair it. It’s very important that the target works because our main goal is to replace paper schedule and name of the classroom, </w:t>
+      </w:r>
+      <w:r>
+        <w:rPr>
+          <w:rFonts w:ascii="Arial" w:hAnsi="Arial" w:cs="Arial"/>
+          <w:sz w:val="24"/>
+          <w:szCs w:val="24"/>
+          <w:lang w:val="en-CA"/>
+        </w:rPr>
+        <w:t>which</w:t>
+      </w:r>
+      <w:r>
+        <w:rPr>
+          <w:rFonts w:ascii="Arial" w:hAnsi="Arial" w:cs="Arial"/>
+          <w:sz w:val="24"/>
+          <w:szCs w:val="24"/>
+          <w:lang w:val="en-CA"/>
+        </w:rPr>
         <w:t xml:space="preserve"> are pasted on the door of a</w:t>
       </w:r>
       <w:r>
@@ -1041,6 +1563,402 @@
           <w:lang w:val="en-CA"/>
         </w:rPr>
         <w:t>ny classroom, by an only target.</w:t>
+      </w:r>
+    </w:p>
+    <w:p>
+      <w:pPr>
+        <w:spacing w:line="480" w:lineRule="auto"/>
+        <w:jc w:val="both"/>
+        <w:rPr>
+          <w:rFonts w:ascii="Arial" w:hAnsi="Arial" w:cs="Arial"/>
+          <w:sz w:val="24"/>
+          <w:szCs w:val="24"/>
+          <w:lang w:val="en-CA"/>
+        </w:rPr>
+      </w:pPr>
+      <w:r>
+        <w:rPr>
+          <w:rFonts w:ascii="Arial" w:hAnsi="Arial" w:cs="Arial"/>
+          <w:sz w:val="24"/>
+          <w:szCs w:val="24"/>
+          <w:lang w:val="en-CA"/>
+        </w:rPr>
+        <w:t>So, we thought about the next tests:</w:t>
+      </w:r>
+    </w:p>
+    <w:p>
+      <w:pPr>
+        <w:pStyle w:val="Prrafodelista"/>
+        <w:numPr>
+          <w:ilvl w:val="0"/>
+          <w:numId w:val="2"/>
+        </w:numPr>
+        <w:spacing w:line="480" w:lineRule="auto"/>
+        <w:jc w:val="both"/>
+        <w:rPr>
+          <w:rFonts w:ascii="Arial" w:hAnsi="Arial" w:cs="Arial"/>
+          <w:b/>
+          <w:sz w:val="24"/>
+          <w:szCs w:val="24"/>
+          <w:lang w:val="en-CA"/>
+        </w:rPr>
+      </w:pPr>
+      <w:r>
+        <w:rPr>
+          <w:rFonts w:ascii="Arial" w:hAnsi="Arial" w:cs="Arial"/>
+          <w:b/>
+          <w:sz w:val="24"/>
+          <w:szCs w:val="24"/>
+          <w:lang w:val="en-CA"/>
+        </w:rPr>
+        <w:t xml:space="preserve">To </w:t>
+      </w:r>
+      <w:r>
+        <w:rPr>
+          <w:rFonts w:ascii="Arial" w:hAnsi="Arial" w:cs="Arial"/>
+          <w:b/>
+          <w:sz w:val="24"/>
+          <w:szCs w:val="24"/>
+          <w:lang w:val="en-CA"/>
+        </w:rPr>
+        <w:t xml:space="preserve">Give them the link to download </w:t>
+      </w:r>
+      <w:r>
+        <w:rPr>
+          <w:rFonts w:ascii="Arial" w:hAnsi="Arial" w:cs="Arial"/>
+          <w:b/>
+          <w:sz w:val="24"/>
+          <w:szCs w:val="24"/>
+          <w:lang w:val="en-CA"/>
+        </w:rPr>
+        <w:t>to see if it is easy to do.</w:t>
+      </w:r>
+    </w:p>
+    <w:p>
+      <w:pPr>
+        <w:pStyle w:val="Prrafodelista"/>
+        <w:numPr>
+          <w:ilvl w:val="0"/>
+          <w:numId w:val="2"/>
+        </w:numPr>
+        <w:spacing w:line="480" w:lineRule="auto"/>
+        <w:jc w:val="both"/>
+        <w:rPr>
+          <w:rFonts w:ascii="Arial" w:hAnsi="Arial" w:cs="Arial"/>
+          <w:b/>
+          <w:sz w:val="24"/>
+          <w:szCs w:val="24"/>
+          <w:lang w:val="en-CA"/>
+        </w:rPr>
+      </w:pPr>
+      <w:r>
+        <w:rPr>
+          <w:rFonts w:ascii="Arial" w:hAnsi="Arial" w:cs="Arial"/>
+          <w:b/>
+          <w:sz w:val="24"/>
+          <w:szCs w:val="24"/>
+          <w:lang w:val="en-CA"/>
+        </w:rPr>
+        <w:t>To Check how well they used the App.</w:t>
+      </w:r>
+    </w:p>
+    <w:p>
+      <w:pPr>
+        <w:pStyle w:val="Prrafodelista"/>
+        <w:numPr>
+          <w:ilvl w:val="0"/>
+          <w:numId w:val="2"/>
+        </w:numPr>
+        <w:spacing w:line="480" w:lineRule="auto"/>
+        <w:jc w:val="both"/>
+        <w:rPr>
+          <w:rFonts w:ascii="Arial" w:hAnsi="Arial" w:cs="Arial"/>
+          <w:b/>
+          <w:sz w:val="24"/>
+          <w:szCs w:val="24"/>
+          <w:lang w:val="en-CA"/>
+        </w:rPr>
+      </w:pPr>
+      <w:r>
+        <w:rPr>
+          <w:rFonts w:ascii="Arial" w:hAnsi="Arial" w:cs="Arial"/>
+          <w:b/>
+          <w:sz w:val="24"/>
+          <w:szCs w:val="24"/>
+          <w:lang w:val="en-CA"/>
+        </w:rPr>
+        <w:t xml:space="preserve">To see if the location of the targets </w:t>
+      </w:r>
+      <w:r>
+        <w:rPr>
+          <w:rFonts w:ascii="Arial" w:hAnsi="Arial" w:cs="Arial"/>
+          <w:b/>
+          <w:sz w:val="24"/>
+          <w:szCs w:val="24"/>
+          <w:lang w:val="en-CA"/>
+        </w:rPr>
+        <w:t>is</w:t>
+      </w:r>
+      <w:r>
+        <w:rPr>
+          <w:rFonts w:ascii="Arial" w:hAnsi="Arial" w:cs="Arial"/>
+          <w:b/>
+          <w:sz w:val="24"/>
+          <w:szCs w:val="24"/>
+          <w:lang w:val="en-CA"/>
+        </w:rPr>
+        <w:t xml:space="preserve"> correct.</w:t>
+      </w:r>
+    </w:p>
+    <w:p>
+      <w:pPr>
+        <w:spacing w:line="480" w:lineRule="auto"/>
+        <w:jc w:val="both"/>
+        <w:rPr>
+          <w:rFonts w:ascii="Arial" w:hAnsi="Arial" w:cs="Arial"/>
+          <w:sz w:val="24"/>
+          <w:szCs w:val="24"/>
+          <w:lang w:val="en-CA"/>
+        </w:rPr>
+      </w:pPr>
+    </w:p>
+    <w:p>
+      <w:pPr>
+        <w:spacing w:line="480" w:lineRule="auto"/>
+        <w:jc w:val="both"/>
+        <w:rPr>
+          <w:rFonts w:ascii="Arial" w:hAnsi="Arial" w:cs="Arial"/>
+          <w:b/>
+          <w:sz w:val="24"/>
+          <w:szCs w:val="24"/>
+          <w:lang w:val="en-CA"/>
+        </w:rPr>
+      </w:pPr>
+      <w:r>
+        <w:rPr>
+          <w:rFonts w:ascii="Arial" w:hAnsi="Arial" w:cs="Arial"/>
+          <w:b/>
+          <w:sz w:val="24"/>
+          <w:szCs w:val="24"/>
+          <w:lang w:val="en-CA"/>
+        </w:rPr>
+        <w:t xml:space="preserve">Monkey Testing </w:t>
+      </w:r>
+    </w:p>
+    <w:p>
+      <w:pPr>
+        <w:spacing w:line="480" w:lineRule="auto"/>
+        <w:jc w:val="both"/>
+        <w:rPr>
+          <w:rFonts w:ascii="Arial" w:hAnsi="Arial" w:cs="Arial"/>
+          <w:sz w:val="24"/>
+          <w:szCs w:val="24"/>
+          <w:lang w:val="en-CA"/>
+        </w:rPr>
+      </w:pPr>
+      <w:r>
+        <w:rPr>
+          <w:rFonts w:ascii="Arial" w:hAnsi="Arial" w:cs="Arial"/>
+          <w:sz w:val="24"/>
+          <w:szCs w:val="24"/>
+          <w:lang w:val="en-CA"/>
+        </w:rPr>
+        <w:t xml:space="preserve">The main reason because we are going to use this method is because as an Augment Reality App everything related with the camera can happen, so in order to minimize the risk </w:t>
+      </w:r>
+      <w:r>
+        <w:rPr>
+          <w:rFonts w:ascii="Arial" w:hAnsi="Arial" w:cs="Arial"/>
+          <w:sz w:val="24"/>
+          <w:szCs w:val="24"/>
+          <w:lang w:val="en-CA"/>
+        </w:rPr>
+        <w:t>that an error occurs we are going to see what happen when:</w:t>
+      </w:r>
+    </w:p>
+    <w:p>
+      <w:pPr>
+        <w:pStyle w:val="Prrafodelista"/>
+        <w:numPr>
+          <w:ilvl w:val="0"/>
+          <w:numId w:val="1"/>
+        </w:numPr>
+        <w:spacing w:line="480" w:lineRule="auto"/>
+        <w:jc w:val="both"/>
+        <w:rPr>
+          <w:rFonts w:ascii="Arial" w:hAnsi="Arial" w:cs="Arial"/>
+          <w:b/>
+          <w:sz w:val="24"/>
+          <w:szCs w:val="24"/>
+          <w:lang w:val="en-CA"/>
+        </w:rPr>
+      </w:pPr>
+      <w:r>
+        <w:rPr>
+          <w:rFonts w:ascii="Arial" w:hAnsi="Arial" w:cs="Arial"/>
+          <w:b/>
+          <w:sz w:val="24"/>
+          <w:szCs w:val="24"/>
+          <w:lang w:val="en-CA"/>
+        </w:rPr>
+        <w:t>The App is tested on the night and with low brightness.</w:t>
+      </w:r>
+    </w:p>
+    <w:p>
+      <w:pPr>
+        <w:pStyle w:val="Prrafodelista"/>
+        <w:numPr>
+          <w:ilvl w:val="0"/>
+          <w:numId w:val="1"/>
+        </w:numPr>
+        <w:spacing w:line="480" w:lineRule="auto"/>
+        <w:jc w:val="both"/>
+        <w:rPr>
+          <w:rFonts w:ascii="Arial" w:hAnsi="Arial" w:cs="Arial"/>
+          <w:b/>
+          <w:sz w:val="24"/>
+          <w:szCs w:val="24"/>
+          <w:lang w:val="en-CA"/>
+        </w:rPr>
+      </w:pPr>
+      <w:r>
+        <w:rPr>
+          <w:rFonts w:ascii="Arial" w:hAnsi="Arial" w:cs="Arial"/>
+          <w:b/>
+          <w:sz w:val="24"/>
+          <w:szCs w:val="24"/>
+          <w:lang w:val="en-CA"/>
+        </w:rPr>
+        <w:t>All the targets together.</w:t>
+      </w:r>
+    </w:p>
+    <w:p>
+      <w:pPr>
+        <w:pStyle w:val="Prrafodelista"/>
+        <w:numPr>
+          <w:ilvl w:val="0"/>
+          <w:numId w:val="1"/>
+        </w:numPr>
+        <w:spacing w:line="480" w:lineRule="auto"/>
+        <w:jc w:val="both"/>
+        <w:rPr>
+          <w:rFonts w:ascii="Arial" w:hAnsi="Arial" w:cs="Arial"/>
+          <w:b/>
+          <w:sz w:val="24"/>
+          <w:szCs w:val="24"/>
+          <w:lang w:val="en-CA"/>
+        </w:rPr>
+      </w:pPr>
+      <w:r>
+        <w:rPr>
+          <w:rFonts w:ascii="Arial" w:hAnsi="Arial" w:cs="Arial"/>
+          <w:b/>
+          <w:sz w:val="24"/>
+          <w:szCs w:val="24"/>
+          <w:lang w:val="en-CA"/>
+        </w:rPr>
+        <w:t>Under a raining.</w:t>
+      </w:r>
+    </w:p>
+    <w:p>
+      <w:pPr>
+        <w:pStyle w:val="Prrafodelista"/>
+        <w:numPr>
+          <w:ilvl w:val="0"/>
+          <w:numId w:val="1"/>
+        </w:numPr>
+        <w:spacing w:line="480" w:lineRule="auto"/>
+        <w:jc w:val="both"/>
+        <w:rPr>
+          <w:rFonts w:ascii="Arial" w:hAnsi="Arial" w:cs="Arial"/>
+          <w:b/>
+          <w:sz w:val="24"/>
+          <w:szCs w:val="24"/>
+          <w:lang w:val="en-CA"/>
+        </w:rPr>
+      </w:pPr>
+      <w:r>
+        <w:rPr>
+          <w:rFonts w:ascii="Arial" w:hAnsi="Arial" w:cs="Arial"/>
+          <w:b/>
+          <w:sz w:val="24"/>
+          <w:szCs w:val="24"/>
+          <w:lang w:val="en-CA"/>
+        </w:rPr>
+        <w:t>Use as many cellphones.</w:t>
+      </w:r>
+    </w:p>
+    <w:p>
+      <w:pPr>
+        <w:pStyle w:val="Prrafodelista"/>
+        <w:numPr>
+          <w:ilvl w:val="0"/>
+          <w:numId w:val="1"/>
+        </w:numPr>
+        <w:spacing w:line="480" w:lineRule="auto"/>
+        <w:jc w:val="both"/>
+        <w:rPr>
+          <w:rFonts w:ascii="Arial" w:hAnsi="Arial" w:cs="Arial"/>
+          <w:b/>
+          <w:sz w:val="24"/>
+          <w:szCs w:val="24"/>
+          <w:lang w:val="en-CA"/>
+        </w:rPr>
+      </w:pPr>
+      <w:r>
+        <w:rPr>
+          <w:rFonts w:ascii="Arial" w:hAnsi="Arial" w:cs="Arial"/>
+          <w:b/>
+          <w:sz w:val="24"/>
+          <w:szCs w:val="24"/>
+          <w:lang w:val="en-CA"/>
+        </w:rPr>
+        <w:t>Put all the targets then put the App in second plane and then return to the App.</w:t>
+      </w:r>
+    </w:p>
+    <w:p>
+      <w:pPr>
+        <w:pStyle w:val="Prrafodelista"/>
+        <w:spacing w:line="480" w:lineRule="auto"/>
+        <w:jc w:val="both"/>
+        <w:rPr>
+          <w:rFonts w:ascii="Arial" w:hAnsi="Arial" w:cs="Arial"/>
+          <w:b/>
+          <w:sz w:val="24"/>
+          <w:szCs w:val="24"/>
+          <w:lang w:val="en-CA"/>
+        </w:rPr>
+      </w:pPr>
+    </w:p>
+    <w:p>
+      <w:pPr>
+        <w:pStyle w:val="Prrafodelista"/>
+        <w:spacing w:line="480" w:lineRule="auto"/>
+        <w:ind w:left="0"/>
+        <w:rPr>
+          <w:rFonts w:ascii="Arial" w:hAnsi="Arial" w:cs="Arial"/>
+          <w:b/>
+          <w:sz w:val="24"/>
+          <w:szCs w:val="24"/>
+          <w:lang w:val="en-CA"/>
+        </w:rPr>
+      </w:pPr>
+      <w:r>
+        <w:rPr>
+          <w:rFonts w:ascii="Arial" w:hAnsi="Arial" w:cs="Arial"/>
+          <w:sz w:val="24"/>
+          <w:szCs w:val="24"/>
+          <w:lang w:val="en-CA"/>
+        </w:rPr>
+        <w:t xml:space="preserve">We will clarify our mind if the App is going well or what we need to improve. Another thing to point out is the new ideas that can result of all </w:t>
+      </w:r>
+      <w:r>
+        <w:rPr>
+          <w:rFonts w:ascii="Arial" w:hAnsi="Arial" w:cs="Arial"/>
+          <w:sz w:val="24"/>
+          <w:szCs w:val="24"/>
+          <w:lang w:val="en-CA"/>
+        </w:rPr>
+        <w:t>these new points of references and implement them.</w:t>
       </w:r>
     </w:p>
     <w:p>
@@ -1063,6 +1981,189 @@
     </w:sectPr>
   </w:body>
 </w:document>
+</file>
+
+<file path=word/numbering.xml><?xml version="1.0" encoding="utf-8"?>
+<w:numbering xmlns:wpc="http://schemas.microsoft.com/office/word/2010/wordprocessingCanvas" xmlns:cx="http://schemas.microsoft.com/office/drawing/2014/chartex" xmlns:cx1="http://schemas.microsoft.com/office/drawing/2015/9/8/chartex" xmlns:cx2="http://schemas.microsoft.com/office/drawing/2015/10/21/chartex" xmlns:cx3="http://schemas.microsoft.com/office/drawing/2016/5/9/chartex" xmlns:cx4="http://schemas.microsoft.com/office/drawing/2016/5/10/chartex" xmlns:cx5="http://schemas.microsoft.com/office/drawing/2016/5/11/chartex" xmlns:cx6="http://schemas.microsoft.com/office/drawing/2016/5/12/chartex" xmlns:cx7="http://schemas.microsoft.com/office/drawing/2016/5/13/chartex" xmlns:cx8="http://schemas.microsoft.com/office/drawing/2016/5/14/chartex" xmlns:mc="http://schemas.openxmlformats.org/markup-compatibility/2006" xmlns:aink="http://schemas.microsoft.com/office/drawing/2016/ink" xmlns:am3d="http://schemas.microsoft.com/office/drawing/2017/model3d" xmlns:o="urn:schemas-microsoft-com:office:office" xmlns:r="http://schemas.openxmlformats.org/officeDocument/2006/relationships" xmlns:m="http://schemas.openxmlformats.org/officeDocument/2006/math" xmlns:v="urn:schemas-microsoft-com:vml" xmlns:wp14="http://schemas.microsoft.com/office/word/2010/wordprocessingDrawing" xmlns:wp="http://schemas.openxmlformats.org/drawingml/2006/wordprocessingDrawing" xmlns:w10="urn:schemas-microsoft-com:office:word" xmlns:w="http://schemas.openxmlformats.org/wordprocessingml/2006/main" xmlns:w14="http://schemas.microsoft.com/office/word/2010/wordml" xmlns:w15="http://schemas.microsoft.com/office/word/2012/wordml" xmlns:w16cid="http://schemas.microsoft.com/office/word/2016/wordml/cid" xmlns:w16se="http://schemas.microsoft.com/office/word/2015/wordml/symex" xmlns:wpg="http://schemas.microsoft.com/office/word/2010/wordprocessingGroup" xmlns:wpi="http://schemas.microsoft.com/office/word/2010/wordprocessingInk" xmlns:wne="http://schemas.microsoft.com/office/word/2006/wordml" xmlns:wps="http://schemas.microsoft.com/office/word/2010/wordprocessingShape" mc:Ignorable="w14 w15 w16se w16cid wp14">
+  <w:abstractNum w:abstractNumId="0" w15:restartNumberingAfterBreak="0">
+    <w:nsid w:val="042D69AD"/>
+    <w:multiLevelType w:val="hybridMultilevel"/>
+    <w:tmpl w:val="B470DD0C"/>
+    <w:lvl w:ilvl="0" w:tplc="080A000F">
+      <w:start w:val="1"/>
+      <w:numFmt w:val="decimal"/>
+      <w:lvlText w:val="%1."/>
+      <w:lvlJc w:val="left"/>
+      <w:pPr>
+        <w:ind w:left="720" w:hanging="360"/>
+      </w:pPr>
+    </w:lvl>
+    <w:lvl w:ilvl="1" w:tplc="080A0019" w:tentative="1">
+      <w:start w:val="1"/>
+      <w:numFmt w:val="lowerLetter"/>
+      <w:lvlText w:val="%2."/>
+      <w:lvlJc w:val="left"/>
+      <w:pPr>
+        <w:ind w:left="1440" w:hanging="360"/>
+      </w:pPr>
+    </w:lvl>
+    <w:lvl w:ilvl="2" w:tplc="080A001B" w:tentative="1">
+      <w:start w:val="1"/>
+      <w:numFmt w:val="lowerRoman"/>
+      <w:lvlText w:val="%3."/>
+      <w:lvlJc w:val="right"/>
+      <w:pPr>
+        <w:ind w:left="2160" w:hanging="180"/>
+      </w:pPr>
+    </w:lvl>
+    <w:lvl w:ilvl="3" w:tplc="080A000F" w:tentative="1">
+      <w:start w:val="1"/>
+      <w:numFmt w:val="decimal"/>
+      <w:lvlText w:val="%4."/>
+      <w:lvlJc w:val="left"/>
+      <w:pPr>
+        <w:ind w:left="2880" w:hanging="360"/>
+      </w:pPr>
+    </w:lvl>
+    <w:lvl w:ilvl="4" w:tplc="080A0019" w:tentative="1">
+      <w:start w:val="1"/>
+      <w:numFmt w:val="lowerLetter"/>
+      <w:lvlText w:val="%5."/>
+      <w:lvlJc w:val="left"/>
+      <w:pPr>
+        <w:ind w:left="3600" w:hanging="360"/>
+      </w:pPr>
+    </w:lvl>
+    <w:lvl w:ilvl="5" w:tplc="080A001B" w:tentative="1">
+      <w:start w:val="1"/>
+      <w:numFmt w:val="lowerRoman"/>
+      <w:lvlText w:val="%6."/>
+      <w:lvlJc w:val="right"/>
+      <w:pPr>
+        <w:ind w:left="4320" w:hanging="180"/>
+      </w:pPr>
+    </w:lvl>
+    <w:lvl w:ilvl="6" w:tplc="080A000F" w:tentative="1">
+      <w:start w:val="1"/>
+      <w:numFmt w:val="decimal"/>
+      <w:lvlText w:val="%7."/>
+      <w:lvlJc w:val="left"/>
+      <w:pPr>
+        <w:ind w:left="5040" w:hanging="360"/>
+      </w:pPr>
+    </w:lvl>
+    <w:lvl w:ilvl="7" w:tplc="080A0019" w:tentative="1">
+      <w:start w:val="1"/>
+      <w:numFmt w:val="lowerLetter"/>
+      <w:lvlText w:val="%8."/>
+      <w:lvlJc w:val="left"/>
+      <w:pPr>
+        <w:ind w:left="5760" w:hanging="360"/>
+      </w:pPr>
+    </w:lvl>
+    <w:lvl w:ilvl="8" w:tplc="080A001B" w:tentative="1">
+      <w:start w:val="1"/>
+      <w:numFmt w:val="lowerRoman"/>
+      <w:lvlText w:val="%9."/>
+      <w:lvlJc w:val="right"/>
+      <w:pPr>
+        <w:ind w:left="6480" w:hanging="180"/>
+      </w:pPr>
+    </w:lvl>
+  </w:abstractNum>
+  <w:abstractNum w:abstractNumId="1" w15:restartNumberingAfterBreak="0">
+    <w:nsid w:val="670213EB"/>
+    <w:multiLevelType w:val="hybridMultilevel"/>
+    <w:tmpl w:val="A742071E"/>
+    <w:lvl w:ilvl="0" w:tplc="080A000F">
+      <w:start w:val="1"/>
+      <w:numFmt w:val="decimal"/>
+      <w:lvlText w:val="%1."/>
+      <w:lvlJc w:val="left"/>
+      <w:pPr>
+        <w:ind w:left="720" w:hanging="360"/>
+      </w:pPr>
+    </w:lvl>
+    <w:lvl w:ilvl="1" w:tplc="080A0019" w:tentative="1">
+      <w:start w:val="1"/>
+      <w:numFmt w:val="lowerLetter"/>
+      <w:lvlText w:val="%2."/>
+      <w:lvlJc w:val="left"/>
+      <w:pPr>
+        <w:ind w:left="1440" w:hanging="360"/>
+      </w:pPr>
+    </w:lvl>
+    <w:lvl w:ilvl="2" w:tplc="080A001B" w:tentative="1">
+      <w:start w:val="1"/>
+      <w:numFmt w:val="lowerRoman"/>
+      <w:lvlText w:val="%3."/>
+      <w:lvlJc w:val="right"/>
+      <w:pPr>
+        <w:ind w:left="2160" w:hanging="180"/>
+      </w:pPr>
+    </w:lvl>
+    <w:lvl w:ilvl="3" w:tplc="080A000F" w:tentative="1">
+      <w:start w:val="1"/>
+      <w:numFmt w:val="decimal"/>
+      <w:lvlText w:val="%4."/>
+      <w:lvlJc w:val="left"/>
+      <w:pPr>
+        <w:ind w:left="2880" w:hanging="360"/>
+      </w:pPr>
+    </w:lvl>
+    <w:lvl w:ilvl="4" w:tplc="080A0019" w:tentative="1">
+      <w:start w:val="1"/>
+      <w:numFmt w:val="lowerLetter"/>
+      <w:lvlText w:val="%5."/>
+      <w:lvlJc w:val="left"/>
+      <w:pPr>
+        <w:ind w:left="3600" w:hanging="360"/>
+      </w:pPr>
+    </w:lvl>
+    <w:lvl w:ilvl="5" w:tplc="080A001B" w:tentative="1">
+      <w:start w:val="1"/>
+      <w:numFmt w:val="lowerRoman"/>
+      <w:lvlText w:val="%6."/>
+      <w:lvlJc w:val="right"/>
+      <w:pPr>
+        <w:ind w:left="4320" w:hanging="180"/>
+      </w:pPr>
+    </w:lvl>
+    <w:lvl w:ilvl="6" w:tplc="080A000F" w:tentative="1">
+      <w:start w:val="1"/>
+      <w:numFmt w:val="decimal"/>
+      <w:lvlText w:val="%7."/>
+      <w:lvlJc w:val="left"/>
+      <w:pPr>
+        <w:ind w:left="5040" w:hanging="360"/>
+      </w:pPr>
+    </w:lvl>
+    <w:lvl w:ilvl="7" w:tplc="080A0019" w:tentative="1">
+      <w:start w:val="1"/>
+      <w:numFmt w:val="lowerLetter"/>
+      <w:lvlText w:val="%8."/>
+      <w:lvlJc w:val="left"/>
+      <w:pPr>
+        <w:ind w:left="5760" w:hanging="360"/>
+      </w:pPr>
+    </w:lvl>
+    <w:lvl w:ilvl="8" w:tplc="080A001B" w:tentative="1">
+      <w:start w:val="1"/>
+      <w:numFmt w:val="lowerRoman"/>
+      <w:lvlText w:val="%9."/>
+      <w:lvlJc w:val="right"/>
+      <w:pPr>
+        <w:ind w:left="6480" w:hanging="180"/>
+      </w:pPr>
+    </w:lvl>
+  </w:abstractNum>
+  <w:num w:numId="1">
+    <w:abstractNumId w:val="1"/>
+  </w:num>
+  <w:num w:numId="2">
+    <w:abstractNumId w:val="0"/>
+  </w:num>
+</w:numbering>
 </file>
 
 <file path=word/styles.xml><?xml version="1.0" encoding="utf-8"?>
@@ -1510,6 +2611,17 @@
       <w:lang w:val="es-MX" w:eastAsia="es-ES_tradnl"/>
     </w:rPr>
   </w:style>
+  <w:style w:type="paragraph" w:styleId="Prrafodelista">
+    <w:name w:val="List Paragraph"/>
+    <w:basedOn w:val="Normal"/>
+    <w:uiPriority w:val="34"/>
+    <w:qFormat/>
+    <w:rsid w:val="00BC631D"/>
+    <w:pPr>
+      <w:ind w:left="720"/>
+      <w:contextualSpacing/>
+    </w:pPr>
+  </w:style>
 </w:styles>
 </file>
 

</xml_diff>